<commit_message>
Fixed bug with incorrect memory release
</commit_message>
<xml_diff>
--- a/Report/Панкратьев.docx
+++ b/Report/Панкратьев.docx
@@ -3746,7 +3746,13 @@
         <w:pStyle w:val="a2"/>
       </w:pPr>
       <w:r>
-        <w:t>В программном средстве построения схем Насси-Шнейдермана используется сохранение в типизированный файл для хранения информации о созданных схемах и настройках проекта, чтобы пользователь мог сохранить свои работы и открыть их позже для дальнейшей работы.</w:t>
+        <w:t xml:space="preserve">Пользователи программного средства построения схем Насси-Шнейдермана имеют возможность сохранять свои работы, чтобы впоследствии открыть и продолжить работу с ними. Это позволяет сохранить текущее состояние схемы, включая настройки шрифта, параметры кисти и размещение блоков и операторов. Для этой цели используется специальный формат файла, который обеспечивает структурированное хранение данных схемы. Один из таких форматов </w:t>
+      </w:r>
+      <w:r>
+        <w:t>–</w:t>
+      </w:r>
+      <w:r>
+        <w:t xml:space="preserve"> JSON, широко используемый для обмена данными между программами и платформами. JSON позволяет представить данные схемы в виде объектов и массивов, обеспечивая удобство чтения и восстановления информации при открытии сохраненного файла.</w:t>
       </w:r>
     </w:p>
     <w:p>
@@ -3754,13 +3760,22 @@
         <w:pStyle w:val="a2"/>
       </w:pPr>
       <w:r>
-        <w:t xml:space="preserve">Для сохранения информации о схемах </w:t>
-      </w:r>
-      <w:r>
-        <w:t>определена</w:t>
-      </w:r>
-      <w:r>
-        <w:t xml:space="preserve"> структуру с 10 полями:</w:t>
+        <w:t>Сохранение статистики пользовательской активности</w:t>
+      </w:r>
+      <w:r>
+        <w:t xml:space="preserve"> также</w:t>
+      </w:r>
+      <w:r>
+        <w:t xml:space="preserve"> является важной функцией программного средства, позволяющей отслеживать и анализировать взаимодействие пользователей с программой. Это позволяет разработчикам исследовать популярные функции, обнаруживать возможные проблемы или узкие места, а также определять предпочтения пользователей и улучшать функциональность программы на основе этой информации.</w:t>
+      </w:r>
+    </w:p>
+    <w:p>
+      <w:pPr>
+        <w:pStyle w:val="a2"/>
+      </w:pPr>
+      <w:r>
+        <w:lastRenderedPageBreak/>
+        <w:t>В типизированный файл сохраняется статистика пользовательской активности с использованием следующих полей:</w:t>
       </w:r>
     </w:p>
     <w:p>
@@ -3768,24 +3783,15 @@
         <w:pStyle w:val="a"/>
       </w:pPr>
       <w:r>
-        <w:t>р</w:t>
-      </w:r>
-      <w:r>
-        <w:t xml:space="preserve">азмер шрифта (тип: </w:t>
-      </w:r>
-      <w:r>
-        <w:rPr>
-          <w:lang w:val="en-US"/>
-        </w:rPr>
-        <w:t>Integer</w:t>
-      </w:r>
-      <w:r>
-        <w:t>)</w:t>
-      </w:r>
-      <w:r>
-        <w:rPr>
-          <w:lang w:val="en-US"/>
-        </w:rPr>
+        <w:t>и</w:t>
+      </w:r>
+      <w:r>
+        <w:t>мя пользователя (тип: String): Имя пользователя, который создал</w:t>
+      </w:r>
+      <w:r>
+        <w:t xml:space="preserve"> или работал с схемой</w:t>
+      </w:r>
+      <w:r>
         <w:t>;</w:t>
       </w:r>
     </w:p>
@@ -3794,24 +3800,12 @@
         <w:pStyle w:val="a"/>
       </w:pPr>
       <w:r>
-        <w:t>н</w:t>
-      </w:r>
-      <w:r>
-        <w:t xml:space="preserve">азвание шрифта (тип: </w:t>
-      </w:r>
-      <w:r>
-        <w:rPr>
-          <w:lang w:val="en-US"/>
-        </w:rPr>
-        <w:t>String</w:t>
-      </w:r>
-      <w:r>
-        <w:t>)</w:t>
-      </w:r>
-      <w:r>
-        <w:rPr>
-          <w:lang w:val="en-US"/>
-        </w:rPr>
+        <w:t>в</w:t>
+      </w:r>
+      <w:r>
+        <w:t>ремя входа в систему (тип: TDateTime): Дата и время, когда пользователь вошел в программу для работы с схемами</w:t>
+      </w:r>
+      <w:r>
         <w:t>;</w:t>
       </w:r>
     </w:p>
@@ -3820,24 +3814,12 @@
         <w:pStyle w:val="a"/>
       </w:pPr>
       <w:r>
-        <w:t>ц</w:t>
-      </w:r>
-      <w:r>
-        <w:t xml:space="preserve">вет шрифта (тип: </w:t>
-      </w:r>
-      <w:r>
-        <w:rPr>
-          <w:lang w:val="en-US"/>
-        </w:rPr>
-        <w:t>TColor</w:t>
-      </w:r>
-      <w:r>
-        <w:t>)</w:t>
-      </w:r>
-      <w:r>
-        <w:rPr>
-          <w:lang w:val="en-US"/>
-        </w:rPr>
+        <w:t>в</w:t>
+      </w:r>
+      <w:r>
+        <w:t>ремя выхода из системы (тип: TDateTime): Дата и время, когда пользователь завершил работу в программе и вышел из нее</w:t>
+      </w:r>
+      <w:r>
         <w:t>;</w:t>
       </w:r>
     </w:p>
@@ -3846,24 +3828,12 @@
         <w:pStyle w:val="a"/>
       </w:pPr>
       <w:r>
-        <w:t>с</w:t>
-      </w:r>
-      <w:r>
-        <w:t xml:space="preserve">тиль шрифта (тип: </w:t>
-      </w:r>
-      <w:r>
-        <w:rPr>
-          <w:lang w:val="en-US"/>
-        </w:rPr>
-        <w:t>TFontStyles</w:t>
-      </w:r>
-      <w:r>
-        <w:t>)</w:t>
-      </w:r>
-      <w:r>
-        <w:rPr>
-          <w:lang w:val="en-US"/>
-        </w:rPr>
+        <w:t>о</w:t>
+      </w:r>
+      <w:r>
+        <w:t>бщее время настройки системы (тип: Integer): Суммарное время, затраченное пользователем на настройку программного средства, включая изменение общих параметров и настройку пользовательского интерфейса</w:t>
+      </w:r>
+      <w:r>
         <w:t>;</w:t>
       </w:r>
     </w:p>
@@ -3872,24 +3842,12 @@
         <w:pStyle w:val="a"/>
       </w:pPr>
       <w:r>
-        <w:t>с</w:t>
-      </w:r>
-      <w:r>
-        <w:t xml:space="preserve">тиль шрифта (тип: </w:t>
-      </w:r>
-      <w:r>
-        <w:rPr>
-          <w:lang w:val="en-US"/>
-        </w:rPr>
-        <w:t>TFontStyles</w:t>
-      </w:r>
-      <w:r>
-        <w:t>)</w:t>
-      </w:r>
-      <w:r>
-        <w:rPr>
-          <w:lang w:val="en-US"/>
-        </w:rPr>
+        <w:t>в</w:t>
+      </w:r>
+      <w:r>
+        <w:t>ремя использования справки (тип: Integer): Количество времени, которое пользователь потратил на использование справочной информации в программе</w:t>
+      </w:r>
+      <w:r>
         <w:t>;</w:t>
       </w:r>
     </w:p>
@@ -3898,24 +3856,12 @@
         <w:pStyle w:val="a"/>
       </w:pPr>
       <w:r>
-        <w:t>ц</w:t>
-      </w:r>
-      <w:r>
-        <w:t xml:space="preserve">вет кисти (тип: </w:t>
-      </w:r>
-      <w:r>
-        <w:rPr>
-          <w:lang w:val="en-US"/>
-        </w:rPr>
-        <w:t>TColor</w:t>
-      </w:r>
-      <w:r>
-        <w:t>)</w:t>
-      </w:r>
-      <w:r>
-        <w:rPr>
-          <w:lang w:val="en-US"/>
-        </w:rPr>
+        <w:t>в</w:t>
+      </w:r>
+      <w:r>
+        <w:t>ремя настройки шрифта (тип: Integer): Время, затраченное на выбор и настройку параметров шрифта для текста на схеме</w:t>
+      </w:r>
+      <w:r>
         <w:t>;</w:t>
       </w:r>
     </w:p>
@@ -3924,24 +3870,12 @@
         <w:pStyle w:val="a"/>
       </w:pPr>
       <w:r>
-        <w:t>т</w:t>
-      </w:r>
-      <w:r>
-        <w:t xml:space="preserve">олщина кисти (тип: </w:t>
-      </w:r>
-      <w:r>
-        <w:rPr>
-          <w:lang w:val="en-US"/>
-        </w:rPr>
-        <w:t>Integer</w:t>
-      </w:r>
-      <w:r>
-        <w:t>)</w:t>
-      </w:r>
-      <w:r>
-        <w:rPr>
-          <w:lang w:val="en-US"/>
-        </w:rPr>
+        <w:t>в</w:t>
+      </w:r>
+      <w:r>
+        <w:t>ремя настройки кисти (тип: Integer): Количество времени, затраченное на выбор и настройку параметров кисти, используемой для рисования элементов схемы</w:t>
+      </w:r>
+      <w:r>
         <w:t>;</w:t>
       </w:r>
     </w:p>
@@ -3950,21 +3884,12 @@
         <w:pStyle w:val="a"/>
       </w:pPr>
       <w:r>
-        <w:t xml:space="preserve">стиль кисти (тип: </w:t>
-      </w:r>
-      <w:r>
-        <w:rPr>
-          <w:lang w:val="en-US"/>
-        </w:rPr>
-        <w:t>TPenStyle</w:t>
-      </w:r>
-      <w:r>
-        <w:t>)</w:t>
-      </w:r>
-      <w:r>
-        <w:rPr>
-          <w:lang w:val="en-US"/>
-        </w:rPr>
+        <w:t>к</w:t>
+      </w:r>
+      <w:r>
+        <w:t>оличество совершенных изменений (тип: Integer): Общее количество изменений, которые пользователь внес в схемы, включая добавление, удаление или изменение блоков и операторов</w:t>
+      </w:r>
+      <w:r>
         <w:t>;</w:t>
       </w:r>
     </w:p>
@@ -3973,21 +3898,12 @@
         <w:pStyle w:val="a"/>
       </w:pPr>
       <w:r>
-        <w:t xml:space="preserve">режим кисти (тип: </w:t>
-      </w:r>
-      <w:r>
-        <w:rPr>
-          <w:lang w:val="en-US"/>
-        </w:rPr>
-        <w:t>TPenMode</w:t>
-      </w:r>
-      <w:r>
-        <w:t>)</w:t>
-      </w:r>
-      <w:r>
-        <w:rPr>
-          <w:lang w:val="en-US"/>
-        </w:rPr>
+        <w:t>к</w:t>
+      </w:r>
+      <w:r>
+        <w:t>оличество удаленных операторов (тип: Integer): Количество операторов, которые были удалены пользователем в процессе работы с схемами</w:t>
+      </w:r>
+      <w:r>
         <w:t>;</w:t>
       </w:r>
     </w:p>
@@ -3996,70 +3912,13 @@
         <w:pStyle w:val="a"/>
       </w:pPr>
       <w:r>
-        <w:t xml:space="preserve">массив блоков (тип: </w:t>
-      </w:r>
-      <w:r>
-        <w:rPr>
-          <w:lang w:val="en-US"/>
-        </w:rPr>
-        <w:t>Array</w:t>
-      </w:r>
-      <w:r>
-        <w:t>)</w:t>
-      </w:r>
-      <w:r>
-        <w:rPr>
-          <w:lang w:val="en-US"/>
-        </w:rPr>
+        <w:t>к</w:t>
+      </w:r>
+      <w:r>
+        <w:t>оличество добавленных операторов (тип: Integer): Количество операторов, которые были добавлены пользователем на схемы в процессе работы</w:t>
+      </w:r>
+      <w:r>
         <w:t>;</w:t>
-      </w:r>
-    </w:p>
-    <w:p>
-      <w:pPr>
-        <w:pStyle w:val="a"/>
-      </w:pPr>
-      <w:r>
-        <w:lastRenderedPageBreak/>
-        <w:t xml:space="preserve">массив операторов (тип: </w:t>
-      </w:r>
-      <w:r>
-        <w:rPr>
-          <w:lang w:val="en-US"/>
-        </w:rPr>
-        <w:t>Array</w:t>
-      </w:r>
-      <w:r>
-        <w:t>)</w:t>
-      </w:r>
-      <w:r>
-        <w:rPr>
-          <w:lang w:val="en-US"/>
-        </w:rPr>
-        <w:t>.</w:t>
-      </w:r>
-    </w:p>
-    <w:p>
-      <w:pPr>
-        <w:pStyle w:val="a"/>
-        <w:numPr>
-          <w:ilvl w:val="0"/>
-          <w:numId w:val="0"/>
-        </w:numPr>
-        <w:ind w:left="709"/>
-      </w:pPr>
-    </w:p>
-    <w:p>
-      <w:pPr>
-        <w:pStyle w:val="a2"/>
-      </w:pPr>
-      <w:r>
-        <w:t xml:space="preserve">После создания схемы пользователь может выбрать опцию сохранения, которая </w:t>
-      </w:r>
-      <w:r>
-        <w:t xml:space="preserve">вызывает процедуру сохранения </w:t>
-      </w:r>
-      <w:r>
-        <w:t>файл.</w:t>
       </w:r>
     </w:p>
     <w:p>
@@ -4133,6 +3992,7 @@
         <w:pStyle w:val="a2"/>
       </w:pPr>
       <w:r>
+        <w:lastRenderedPageBreak/>
         <w:t>Функциональные требования к разрабатываемому ПС приведены в таблице 1.</w:t>
       </w:r>
     </w:p>
@@ -4151,14 +4011,27 @@
       <w:r>
         <w:t xml:space="preserve">Таблица </w:t>
       </w:r>
-      <w:fldSimple w:instr=" SEQ Таблица \* ARABIC ">
-        <w:r>
-          <w:rPr>
-            <w:noProof/>
-          </w:rPr>
-          <w:t>1</w:t>
-        </w:r>
-      </w:fldSimple>
+      <w:r>
+        <w:fldChar w:fldCharType="begin"/>
+      </w:r>
+      <w:r>
+        <w:instrText xml:space="preserve"> SEQ Таблица \* ARABIC </w:instrText>
+      </w:r>
+      <w:r>
+        <w:fldChar w:fldCharType="separate"/>
+      </w:r>
+      <w:r>
+        <w:rPr>
+          <w:noProof/>
+        </w:rPr>
+        <w:t>1</w:t>
+      </w:r>
+      <w:r>
+        <w:rPr>
+          <w:noProof/>
+        </w:rPr>
+        <w:fldChar w:fldCharType="end"/>
+      </w:r>
       <w:r>
         <w:t xml:space="preserve"> – Функциональные требования к программному средству</w:t>
       </w:r>
@@ -4462,7 +4335,7 @@
               <w:pStyle w:val="aff"/>
             </w:pPr>
             <w:r>
-              <w:t>Масштабирование схемы</w:t>
+              <w:t>Сохранение и отображение статистики пользователя</w:t>
             </w:r>
           </w:p>
         </w:tc>
@@ -4664,62 +4537,206 @@
         <w:pStyle w:val="a2"/>
       </w:pPr>
       <w:r>
-        <w:t xml:space="preserve">Это функциональное требование означает, что пользователь должен </w:t>
-      </w:r>
+        <w:t>Это функциональное требование означает, что пользователь должен иметь возможность создавать схемы по методу Насси-Шнейдермана, используя доступные блоки из каталога. Каталог должен содержать набор стандартных блоков</w:t>
+      </w:r>
+      <w:r>
+        <w:t>.</w:t>
+      </w:r>
+      <w:r>
+        <w:t xml:space="preserve"> Пользователь должен иметь возможность выбирать нужные блоки и </w:t>
+      </w:r>
+      <w:r>
+        <w:t xml:space="preserve">вставлять их </w:t>
+      </w:r>
+      <w:r>
+        <w:t xml:space="preserve">на рабочую </w:t>
+      </w:r>
+      <w:r>
+        <w:t>область, чтобы создавать схемы.</w:t>
+      </w:r>
+    </w:p>
+    <w:p>
+      <w:pPr>
+        <w:pStyle w:val="a2"/>
+      </w:pPr>
+    </w:p>
+    <w:p>
+      <w:pPr>
+        <w:pStyle w:val="a2"/>
+      </w:pPr>
+      <w:r>
+        <w:t xml:space="preserve">ФТ-2 </w:t>
+      </w:r>
+      <w:r>
+        <w:t>Сохранение истории изменение схемы</w:t>
+      </w:r>
+      <w:r>
+        <w:t xml:space="preserve"> и отката к предыдущим версиям.</w:t>
+      </w:r>
+      <w:bookmarkStart w:id="12" w:name="_GoBack"/>
+      <w:bookmarkEnd w:id="12"/>
+    </w:p>
+    <w:p>
+      <w:pPr>
+        <w:pStyle w:val="a2"/>
+      </w:pPr>
+      <w:r>
+        <w:t>Это функциональное требование означает, что пользователь должен иметь возможность сохранять все изменения, внесенные в схему, и возвращаться к предыдущим версиям схемы при необходимости. Это важно, чтобы предотвратить потерю данных и иметь возможность вернуться к предыдущему рабочему состоянию. Для этого можно использовать стек или другие механи</w:t>
+      </w:r>
+      <w:r>
+        <w:t>змы хранения истории изменений.</w:t>
+      </w:r>
+    </w:p>
+    <w:p>
+      <w:pPr>
+        <w:pStyle w:val="a2"/>
+      </w:pPr>
+    </w:p>
+    <w:p>
+      <w:pPr>
+        <w:pStyle w:val="a2"/>
+      </w:pPr>
+      <w:r>
+        <w:t>ФТ-3 Отображение схемы.</w:t>
+      </w:r>
+    </w:p>
+    <w:p>
+      <w:pPr>
+        <w:pStyle w:val="a2"/>
+      </w:pPr>
+      <w:r>
+        <w:t>Это функциональное требование означает, что пользователь должен иметь возможность просмотреть созданную им схему. Схема должна быть отображена в удобном для восприятия формате, который позволяет пользователю понимать структуру и последовательность выполнения операций в схеме. Можно использовать графический интерфейс или д</w:t>
+      </w:r>
+      <w:r>
+        <w:t>ругой способ отображения схемы.</w:t>
+      </w:r>
+    </w:p>
+    <w:p>
+      <w:pPr>
+        <w:pStyle w:val="a2"/>
+      </w:pPr>
+    </w:p>
+    <w:p>
+      <w:pPr>
+        <w:pStyle w:val="a2"/>
+      </w:pPr>
       <w:r>
         <w:lastRenderedPageBreak/>
-        <w:t>иметь возможность создавать схемы по методу Насси-Шнейдермана, используя доступные блоки из каталога. Каталог должен содержать набор стандартных блоков</w:t>
+        <w:t>ФТ-</w:t>
+      </w:r>
+      <w:r>
+        <w:t>4</w:t>
+      </w:r>
+      <w:r>
+        <w:t xml:space="preserve"> Создание и загрузка файлов схем.</w:t>
+      </w:r>
+    </w:p>
+    <w:p>
+      <w:pPr>
+        <w:pStyle w:val="a2"/>
+      </w:pPr>
+      <w:r>
+        <w:t>Это функциональное требование означает, что пользователь должен иметь возможность сохранять схемы в файлы и загружать их из файлов. Это важно, чтобы пользователь мог сохранить свою работу и поделиться</w:t>
+      </w:r>
+      <w:r>
+        <w:t xml:space="preserve"> ею с другими пользователями. </w:t>
+      </w:r>
+    </w:p>
+    <w:p>
+      <w:pPr>
+        <w:pStyle w:val="a2"/>
+      </w:pPr>
+    </w:p>
+    <w:p>
+      <w:pPr>
+        <w:pStyle w:val="a2"/>
+      </w:pPr>
+      <w:r>
+        <w:t>ФТ-</w:t>
+      </w:r>
+      <w:r>
+        <w:t>5</w:t>
+      </w:r>
+      <w:r>
+        <w:t xml:space="preserve"> Э</w:t>
+      </w:r>
+      <w:r>
+        <w:t>кспорт в различные форматы.</w:t>
+      </w:r>
+    </w:p>
+    <w:p>
+      <w:pPr>
+        <w:pStyle w:val="a2"/>
+      </w:pPr>
+      <w:r>
+        <w:t>Это функциональное требование позволяет пользователю экспортировать созданную схему в различные форматы, такие как PNG, JPEG, PDF и другие. Экспортирование схемы в различные форматы позволяет пользователю сохранить ее в удобном для просмотра формате и поделиться с другими людьми.</w:t>
+      </w:r>
+    </w:p>
+    <w:p>
+      <w:pPr>
+        <w:pStyle w:val="a2"/>
+      </w:pPr>
+    </w:p>
+    <w:p>
+      <w:pPr>
+        <w:pStyle w:val="a2"/>
+      </w:pPr>
+      <w:r>
+        <w:t>ФТ-</w:t>
+      </w:r>
+      <w:r>
+        <w:t>6</w:t>
+      </w:r>
+      <w:r>
+        <w:t xml:space="preserve"> </w:t>
+      </w:r>
+      <w:r>
+        <w:t>Сохранение и отображение статистики пользователя</w:t>
       </w:r>
       <w:r>
         <w:t>.</w:t>
       </w:r>
-      <w:r>
-        <w:t xml:space="preserve"> Пользователь должен иметь возможность выбирать нужные блоки и </w:t>
-      </w:r>
-      <w:r>
-        <w:t xml:space="preserve">вставлять их </w:t>
-      </w:r>
-      <w:r>
-        <w:t xml:space="preserve">на рабочую </w:t>
-      </w:r>
-      <w:r>
-        <w:t>область, чтобы создавать схемы.</w:t>
-      </w:r>
     </w:p>
     <w:p>
       <w:pPr>
         <w:pStyle w:val="a2"/>
       </w:pPr>
+      <w:r>
+        <w:t xml:space="preserve">Это функциональное требование позволяет </w:t>
+      </w:r>
+      <w:r>
+        <w:t>сохранять информацию о действиях и активности пользователя для последующего отображения. Статистика включает такие данные как имя пользователя, время входа и выхода из системы, время настройки системы, использование справки, настройку шрифта и кисти, количество совершенных изменений, удаленных и добавленных операторов. Это позволяет пользователям отслеживать свою активность и проделанную работу.</w:t>
+      </w:r>
     </w:p>
     <w:p>
       <w:pPr>
         <w:pStyle w:val="a2"/>
       </w:pPr>
-      <w:r>
-        <w:t xml:space="preserve">ФТ-2 </w:t>
-      </w:r>
-      <w:r>
-        <w:t>Сохранение истории изменение схемы</w:t>
-      </w:r>
-      <w:r>
-        <w:t xml:space="preserve"> и отката к предыдущим версиям.</w:t>
-      </w:r>
     </w:p>
     <w:p>
       <w:pPr>
         <w:pStyle w:val="a2"/>
       </w:pPr>
       <w:r>
-        <w:t>Это функциональное требование означает, что пользователь должен иметь возможность сохранять все изменения, внесенные в схему, и возвращаться к предыдущим версиям схемы при необходимости. Это важно, чтобы предотвратить потерю данных и иметь возможность вернуться к предыдущему рабочему состоянию. Для этого можно использовать стек или другие механи</w:t>
-      </w:r>
-      <w:r>
-        <w:t>змы хранения истории изменений.</w:t>
+        <w:t>ФТ-</w:t>
+      </w:r>
+      <w:r>
+        <w:t>7</w:t>
+      </w:r>
+      <w:r>
+        <w:t xml:space="preserve"> Сохранения и загрузки настроек пользовательского </w:t>
+      </w:r>
+      <w:r>
+        <w:t>интерфейса.</w:t>
       </w:r>
     </w:p>
     <w:p>
       <w:pPr>
         <w:pStyle w:val="a2"/>
       </w:pPr>
+      <w:r>
+        <w:t>Это функциональное требование позволяет пользователю сохранять свои настройки пользовательского интерфейса, такие как цвет заднего фона, настройки кисти и другие. После сохранения пользователь может загрузить эти настройки и сразу начать работу со схемой в своей привычной среде.</w:t>
+      </w:r>
     </w:p>
     <w:p>
       <w:pPr>
@@ -4731,7 +4748,13 @@
         <w:pStyle w:val="a2"/>
       </w:pPr>
       <w:r>
-        <w:t>ФТ-3 Отображение схемы.</w:t>
+        <w:t>ФТ-</w:t>
+      </w:r>
+      <w:r>
+        <w:t>8</w:t>
+      </w:r>
+      <w:r>
+        <w:t xml:space="preserve"> Просмотр информации о блоке.</w:t>
       </w:r>
     </w:p>
     <w:p>
@@ -4739,10 +4762,22 @@
         <w:pStyle w:val="a2"/>
       </w:pPr>
       <w:r>
-        <w:t>Это функциональное требование означает, что пользователь должен иметь возможность просмотреть созданную им схему. Схема должна быть отображена в удобном для восприятия формате, который позволяет пользователю понимать структуру и последовательность выполнения операций в схеме. Можно использовать графический интерфейс или д</w:t>
-      </w:r>
-      <w:r>
-        <w:t>ругой способ отображения схемы.</w:t>
+        <w:t>Это функциональное требование позволяет пользователю просматривать информацию о выбранном блок</w:t>
+      </w:r>
+      <w:r>
+        <w:t>е. Т</w:t>
+      </w:r>
+      <w:r>
+        <w:t>акую как наименование действия</w:t>
+      </w:r>
+      <w:r>
+        <w:t xml:space="preserve"> и условия, если имеются</w:t>
+      </w:r>
+      <w:r>
+        <w:t>.</w:t>
+      </w:r>
+      <w:r>
+        <w:t xml:space="preserve"> </w:t>
       </w:r>
     </w:p>
     <w:p>
@@ -4755,13 +4790,16 @@
         <w:pStyle w:val="a2"/>
       </w:pPr>
       <w:r>
-        <w:t>ФТ-</w:t>
-      </w:r>
-      <w:r>
-        <w:t>4</w:t>
-      </w:r>
-      <w:r>
-        <w:t xml:space="preserve"> Создание и загрузка файлов схем.</w:t>
+        <w:t xml:space="preserve">ФТ-9 </w:t>
+      </w:r>
+      <w:r>
+        <w:t xml:space="preserve">Редактирование </w:t>
+      </w:r>
+      <w:r>
+        <w:t>информации о блоке</w:t>
+      </w:r>
+      <w:r>
+        <w:t>.</w:t>
       </w:r>
     </w:p>
     <w:p>
@@ -4769,179 +4807,11 @@
         <w:pStyle w:val="a2"/>
       </w:pPr>
       <w:r>
-        <w:t>Это функциональное требование означает, что пользователь должен иметь возможность сохранять схемы в файлы и загружать их из файлов. Это важно, чтобы пользователь мог сохранить свою работу и поделиться</w:t>
-      </w:r>
-      <w:r>
-        <w:t xml:space="preserve"> ею с другими пользователями. </w:t>
-      </w:r>
-    </w:p>
-    <w:p>
-      <w:pPr>
-        <w:pStyle w:val="a2"/>
-      </w:pPr>
-    </w:p>
-    <w:p>
-      <w:pPr>
-        <w:pStyle w:val="a2"/>
-      </w:pPr>
-      <w:r>
-        <w:t>ФТ-</w:t>
-      </w:r>
-      <w:r>
-        <w:t>5</w:t>
-      </w:r>
-      <w:r>
-        <w:t xml:space="preserve"> Э</w:t>
-      </w:r>
-      <w:r>
-        <w:t>кспорт в различные форматы.</w:t>
-      </w:r>
-    </w:p>
-    <w:p>
-      <w:pPr>
-        <w:pStyle w:val="a2"/>
-      </w:pPr>
-      <w:r>
-        <w:t>Это функциональное требование позволяет пользователю экспортировать созданную схему в различные форматы, такие как PNG, JPEG, PDF и другие. Экспортирование схемы в различные форматы позволяет пользователю сохранить ее в удобном для просмотра формате и поделиться с другими людьми.</w:t>
-      </w:r>
-    </w:p>
-    <w:p>
-      <w:pPr>
-        <w:pStyle w:val="a2"/>
-      </w:pPr>
-    </w:p>
-    <w:p>
-      <w:pPr>
-        <w:pStyle w:val="a2"/>
-      </w:pPr>
-      <w:r>
-        <w:t>ФТ-</w:t>
-      </w:r>
-      <w:r>
-        <w:t>6</w:t>
-      </w:r>
-      <w:r>
-        <w:t xml:space="preserve"> Масштабирование схемы.</w:t>
-      </w:r>
-    </w:p>
-    <w:p>
-      <w:pPr>
-        <w:pStyle w:val="a2"/>
-      </w:pPr>
-      <w:r>
-        <w:t>Это функциональное требование позволяет пользователю изменять масштаб отображения схемы. Это может быть полезно, если схема слишком большая и не помещается на экране, или если пользователю нужно увеличить мелкие детали схемы.</w:t>
-      </w:r>
-    </w:p>
-    <w:p>
-      <w:pPr>
-        <w:pStyle w:val="a2"/>
-      </w:pPr>
-    </w:p>
-    <w:p>
-      <w:pPr>
-        <w:pStyle w:val="a2"/>
-      </w:pPr>
-      <w:r>
-        <w:t>ФТ-</w:t>
-      </w:r>
-      <w:r>
-        <w:t>7</w:t>
-      </w:r>
-      <w:r>
-        <w:t xml:space="preserve"> Сохранения и загрузки настроек пользовательского </w:t>
-      </w:r>
-      <w:r>
-        <w:t>интерфейса.</w:t>
-      </w:r>
-    </w:p>
-    <w:p>
-      <w:pPr>
-        <w:pStyle w:val="a2"/>
-      </w:pPr>
-      <w:r>
-        <w:t xml:space="preserve">Это функциональное требование позволяет пользователю сохранять </w:t>
-      </w:r>
-      <w:r>
-        <w:lastRenderedPageBreak/>
-        <w:t>свои настройки пользовательского интерфейса, такие как цвет заднего фона, настройки кисти и другие. После сохранения пользователь может загрузить эти настройки и сразу начать работу со схемой в своей привычной среде.</w:t>
-      </w:r>
-    </w:p>
-    <w:p>
-      <w:pPr>
-        <w:pStyle w:val="a2"/>
-      </w:pPr>
-    </w:p>
-    <w:p>
-      <w:pPr>
-        <w:pStyle w:val="a2"/>
-      </w:pPr>
-      <w:r>
-        <w:t>ФТ-</w:t>
-      </w:r>
-      <w:r>
-        <w:t>8</w:t>
-      </w:r>
-      <w:r>
-        <w:t xml:space="preserve"> Просмотр информации о блоке.</w:t>
-      </w:r>
-    </w:p>
-    <w:p>
-      <w:pPr>
-        <w:pStyle w:val="a2"/>
-      </w:pPr>
-      <w:r>
-        <w:t>Это функциональное требование позволяет пользователю просматривать информацию о выбранном блок</w:t>
-      </w:r>
-      <w:r>
-        <w:t>е. Т</w:t>
-      </w:r>
-      <w:r>
-        <w:t>акую как наименование действия</w:t>
-      </w:r>
-      <w:r>
-        <w:t xml:space="preserve"> и условия, если имеются</w:t>
-      </w:r>
-      <w:r>
-        <w:t>.</w:t>
-      </w:r>
-      <w:r>
-        <w:t xml:space="preserve"> </w:t>
-      </w:r>
-    </w:p>
-    <w:p>
-      <w:pPr>
-        <w:pStyle w:val="a2"/>
-      </w:pPr>
-    </w:p>
-    <w:p>
-      <w:pPr>
-        <w:pStyle w:val="a2"/>
-      </w:pPr>
-      <w:r>
-        <w:t xml:space="preserve">ФТ-9 </w:t>
-      </w:r>
-      <w:r>
-        <w:t xml:space="preserve">Редактирование </w:t>
-      </w:r>
-      <w:r>
-        <w:t>информации о блоке</w:t>
-      </w:r>
-      <w:r>
-        <w:t>.</w:t>
-      </w:r>
-    </w:p>
-    <w:p>
-      <w:pPr>
-        <w:pStyle w:val="a2"/>
-      </w:pPr>
-      <w:r>
-        <w:t>Это функциональное требование позволяет пользователю редактировать информацию о выбранном блоке. Такую как наименование действия и условия, если имеются.</w:t>
-      </w:r>
-    </w:p>
-    <w:p>
-      <w:pPr>
-        <w:pStyle w:val="a2"/>
-      </w:pPr>
+        <w:t>Это функциональное требование позволяет пользователю редактировать информацию о выбранном блоке. Такую как наименование де</w:t>
+      </w:r>
+      <w:r>
+        <w:t>йствия и условия, если имеются.</w:t>
+      </w:r>
     </w:p>
     <w:p>
       <w:pPr>
@@ -4979,8 +4849,8 @@
           <w:lang w:val="ru-RU"/>
         </w:rPr>
       </w:pPr>
-      <w:bookmarkStart w:id="12" w:name="_Toc132549287"/>
-      <w:bookmarkStart w:id="13" w:name="_Toc134984453"/>
+      <w:bookmarkStart w:id="13" w:name="_Toc132549287"/>
+      <w:bookmarkStart w:id="14" w:name="_Toc134984453"/>
       <w:r>
         <w:rPr>
           <w:lang w:val="ru-RU"/>
@@ -4988,8 +4858,8 @@
         <w:lastRenderedPageBreak/>
         <w:t>Проектирование и разработка программного средства</w:t>
       </w:r>
-      <w:bookmarkEnd w:id="12"/>
       <w:bookmarkEnd w:id="13"/>
+      <w:bookmarkEnd w:id="14"/>
     </w:p>
     <w:p>
       <w:pPr>
@@ -4998,8 +4868,8 @@
           <w:lang w:val="ru-RU"/>
         </w:rPr>
       </w:pPr>
-      <w:bookmarkStart w:id="14" w:name="_Toc132549288"/>
-      <w:bookmarkStart w:id="15" w:name="_Toc134984454"/>
+      <w:bookmarkStart w:id="15" w:name="_Toc132549288"/>
+      <w:bookmarkStart w:id="16" w:name="_Toc134984454"/>
       <w:r>
         <w:rPr>
           <w:lang w:val="ru-RU"/>
@@ -5015,8 +4885,8 @@
         </w:rPr>
         <w:t xml:space="preserve"> задачи</w:t>
       </w:r>
-      <w:bookmarkEnd w:id="14"/>
       <w:bookmarkEnd w:id="15"/>
+      <w:bookmarkEnd w:id="16"/>
     </w:p>
     <w:p>
       <w:pPr>
@@ -5025,14 +4895,27 @@
       <w:r>
         <w:t xml:space="preserve">Таблица </w:t>
       </w:r>
-      <w:fldSimple w:instr=" SEQ Таблица \* ARABIC ">
-        <w:r>
-          <w:rPr>
-            <w:noProof/>
-          </w:rPr>
-          <w:t>2</w:t>
-        </w:r>
-      </w:fldSimple>
+      <w:r>
+        <w:fldChar w:fldCharType="begin"/>
+      </w:r>
+      <w:r>
+        <w:instrText xml:space="preserve"> SEQ Таблица \* ARABIC </w:instrText>
+      </w:r>
+      <w:r>
+        <w:fldChar w:fldCharType="separate"/>
+      </w:r>
+      <w:r>
+        <w:rPr>
+          <w:noProof/>
+        </w:rPr>
+        <w:t>2</w:t>
+      </w:r>
+      <w:r>
+        <w:rPr>
+          <w:noProof/>
+        </w:rPr>
+        <w:fldChar w:fldCharType="end"/>
+      </w:r>
       <w:r>
         <w:t xml:space="preserve"> – Описание алгоритмов решения задачи</w:t>
       </w:r>
@@ -9053,7 +8936,7 @@
           <w:lang w:val="ru-RU"/>
         </w:rPr>
       </w:pPr>
-      <w:bookmarkStart w:id="16" w:name="_Toc134984455"/>
+      <w:bookmarkStart w:id="17" w:name="_Toc134984455"/>
       <w:r>
         <w:rPr>
           <w:lang w:val="ru-RU"/>
@@ -9061,7 +8944,7 @@
         <w:lastRenderedPageBreak/>
         <w:t>Структура данных</w:t>
       </w:r>
-      <w:bookmarkEnd w:id="16"/>
+      <w:bookmarkEnd w:id="17"/>
       <w:r>
         <w:rPr>
           <w:lang w:val="ru-RU"/>
@@ -9078,14 +8961,14 @@
         </w:numPr>
         <w:ind w:left="993" w:hanging="284"/>
       </w:pPr>
-      <w:bookmarkStart w:id="17" w:name="_Toc134984456"/>
+      <w:bookmarkStart w:id="18" w:name="_Toc134984456"/>
       <w:r>
         <w:rPr>
           <w:lang w:val="ru-RU"/>
         </w:rPr>
         <w:t>Структура типов программы</w:t>
       </w:r>
-      <w:bookmarkEnd w:id="17"/>
+      <w:bookmarkEnd w:id="18"/>
     </w:p>
     <w:p>
       <w:pPr>
@@ -9095,14 +8978,27 @@
       <w:r>
         <w:t xml:space="preserve">Таблица </w:t>
       </w:r>
-      <w:fldSimple w:instr=" SEQ Таблица \* ARABIC ">
-        <w:r>
-          <w:rPr>
-            <w:noProof/>
-          </w:rPr>
-          <w:t>3</w:t>
-        </w:r>
-      </w:fldSimple>
+      <w:r>
+        <w:fldChar w:fldCharType="begin"/>
+      </w:r>
+      <w:r>
+        <w:instrText xml:space="preserve"> SEQ Таблица \* ARABIC </w:instrText>
+      </w:r>
+      <w:r>
+        <w:fldChar w:fldCharType="separate"/>
+      </w:r>
+      <w:r>
+        <w:rPr>
+          <w:noProof/>
+        </w:rPr>
+        <w:t>3</w:t>
+      </w:r>
+      <w:r>
+        <w:rPr>
+          <w:noProof/>
+        </w:rPr>
+        <w:fldChar w:fldCharType="end"/>
+      </w:r>
       <w:r>
         <w:t xml:space="preserve"> </w:t>
       </w:r>
@@ -10184,7 +10080,7 @@
       <w:pPr>
         <w:pStyle w:val="af8"/>
       </w:pPr>
-      <w:bookmarkStart w:id="18" w:name="_Toc132549298"/>
+      <w:bookmarkStart w:id="19" w:name="_Toc132549298"/>
       <w:r>
         <w:lastRenderedPageBreak/>
         <w:t>Продолжение таблицы 3</w:t>
@@ -10679,15 +10575,15 @@
           <w:lang w:val="en-US"/>
         </w:rPr>
       </w:pPr>
-      <w:bookmarkStart w:id="19" w:name="_Toc134984457"/>
+      <w:bookmarkStart w:id="20" w:name="_Toc134984457"/>
       <w:r>
         <w:t xml:space="preserve">Структура данных </w:t>
       </w:r>
-      <w:bookmarkEnd w:id="18"/>
+      <w:bookmarkEnd w:id="19"/>
       <w:r>
         <w:t>программы</w:t>
       </w:r>
-      <w:bookmarkEnd w:id="19"/>
+      <w:bookmarkEnd w:id="20"/>
     </w:p>
     <w:p>
       <w:pPr>
@@ -11019,7 +10915,7 @@
       <w:pPr>
         <w:pStyle w:val="3"/>
       </w:pPr>
-      <w:bookmarkStart w:id="20" w:name="_Toc134984458"/>
+      <w:bookmarkStart w:id="21" w:name="_Toc134984458"/>
       <w:r>
         <w:t>Структура данных алгоритма</w:t>
       </w:r>
@@ -11044,7 +10940,7 @@
       <w:r>
         <w:t>)</w:t>
       </w:r>
-      <w:bookmarkEnd w:id="20"/>
+      <w:bookmarkEnd w:id="21"/>
     </w:p>
     <w:p>
       <w:pPr>
@@ -11228,7 +11124,7 @@
       <w:pPr>
         <w:pStyle w:val="3"/>
       </w:pPr>
-      <w:bookmarkStart w:id="21" w:name="_Toc134984459"/>
+      <w:bookmarkStart w:id="22" w:name="_Toc134984459"/>
       <w:r>
         <w:lastRenderedPageBreak/>
         <w:t>Структура данных алгоритм</w:t>
@@ -11242,7 +11138,7 @@
         </w:rPr>
         <w:t>ChangeGlobalSettings(Self, AOldDefaultAction)</w:t>
       </w:r>
-      <w:bookmarkEnd w:id="21"/>
+      <w:bookmarkEnd w:id="22"/>
     </w:p>
     <w:p>
       <w:pPr>
@@ -11517,7 +11413,7 @@
       <w:pPr>
         <w:pStyle w:val="3"/>
       </w:pPr>
-      <w:bookmarkStart w:id="22" w:name="_Toc134984460"/>
+      <w:bookmarkStart w:id="23" w:name="_Toc134984460"/>
       <w:r>
         <w:t xml:space="preserve">Структура данных алгоритма </w:t>
       </w:r>
@@ -11539,7 +11435,7 @@
       <w:r>
         <w:t>)</w:t>
       </w:r>
-      <w:bookmarkEnd w:id="22"/>
+      <w:bookmarkEnd w:id="23"/>
     </w:p>
     <w:p>
       <w:pPr>
@@ -11746,11 +11642,11 @@
       <w:pPr>
         <w:pStyle w:val="3"/>
       </w:pPr>
-      <w:bookmarkStart w:id="23" w:name="_Toc134984461"/>
+      <w:bookmarkStart w:id="24" w:name="_Toc134984461"/>
       <w:r>
         <w:t>Структура данных алгоритма TryCopyDedicated(Self)</w:t>
       </w:r>
-      <w:bookmarkEnd w:id="23"/>
+      <w:bookmarkEnd w:id="24"/>
     </w:p>
     <w:p>
       <w:pPr>
@@ -11968,12 +11864,12 @@
       <w:pPr>
         <w:pStyle w:val="3"/>
       </w:pPr>
-      <w:bookmarkStart w:id="24" w:name="_Toc134984462"/>
+      <w:bookmarkStart w:id="25" w:name="_Toc134984462"/>
       <w:r>
         <w:lastRenderedPageBreak/>
         <w:t>Структура данных алгоритма TryDeleteDedicated(Self)</w:t>
       </w:r>
-      <w:bookmarkEnd w:id="24"/>
+      <w:bookmarkEnd w:id="25"/>
     </w:p>
     <w:p>
       <w:pPr>
@@ -12175,11 +12071,11 @@
       <w:pPr>
         <w:pStyle w:val="3"/>
       </w:pPr>
-      <w:bookmarkStart w:id="25" w:name="_Toc134984463"/>
+      <w:bookmarkStart w:id="26" w:name="_Toc134984463"/>
       <w:r>
         <w:t>Структура данных алгоритма TryInsertBufferBlock(Self)</w:t>
       </w:r>
-      <w:bookmarkEnd w:id="25"/>
+      <w:bookmarkEnd w:id="26"/>
     </w:p>
     <w:p>
       <w:pPr>
@@ -12522,7 +12418,7 @@
       <w:pPr>
         <w:pStyle w:val="3"/>
       </w:pPr>
-      <w:bookmarkStart w:id="26" w:name="_Toc134984464"/>
+      <w:bookmarkStart w:id="27" w:name="_Toc134984464"/>
       <w:r>
         <w:t xml:space="preserve">Структура данных алгоритма </w:t>
       </w:r>
@@ -12559,7 +12455,7 @@
       <w:r>
         <w:t>)</w:t>
       </w:r>
-      <w:bookmarkEnd w:id="26"/>
+      <w:bookmarkEnd w:id="27"/>
     </w:p>
     <w:p>
       <w:pPr>
@@ -13182,7 +13078,7 @@
       <w:pPr>
         <w:pStyle w:val="3"/>
       </w:pPr>
-      <w:bookmarkStart w:id="27" w:name="_Toc134984465"/>
+      <w:bookmarkStart w:id="28" w:name="_Toc134984465"/>
       <w:r>
         <w:t xml:space="preserve">Структура данных алгоритма </w:t>
       </w:r>
@@ -13192,7 +13088,7 @@
       <w:r>
         <w:t>(Self)</w:t>
       </w:r>
-      <w:bookmarkEnd w:id="27"/>
+      <w:bookmarkEnd w:id="28"/>
     </w:p>
     <w:p>
       <w:pPr>
@@ -13460,7 +13356,7 @@
       <w:pPr>
         <w:pStyle w:val="3"/>
       </w:pPr>
-      <w:bookmarkStart w:id="28" w:name="_Toc134984466"/>
+      <w:bookmarkStart w:id="29" w:name="_Toc134984466"/>
       <w:r>
         <w:t xml:space="preserve">Структура данных алгоритма </w:t>
       </w:r>
@@ -13470,7 +13366,7 @@
       <w:r>
         <w:t>(Self)</w:t>
       </w:r>
-      <w:bookmarkEnd w:id="28"/>
+      <w:bookmarkEnd w:id="29"/>
     </w:p>
     <w:p>
       <w:pPr>
@@ -13709,7 +13605,7 @@
       <w:pPr>
         <w:pStyle w:val="3"/>
       </w:pPr>
-      <w:bookmarkStart w:id="29" w:name="_Toc134984467"/>
+      <w:bookmarkStart w:id="30" w:name="_Toc134984467"/>
       <w:r>
         <w:lastRenderedPageBreak/>
         <w:t xml:space="preserve">Структура данных алгоритма </w:t>
@@ -13729,7 +13625,7 @@
       <w:r>
         <w:t>)</w:t>
       </w:r>
-      <w:bookmarkEnd w:id="29"/>
+      <w:bookmarkEnd w:id="30"/>
     </w:p>
     <w:p>
       <w:pPr>
@@ -14003,7 +13899,7 @@
       <w:pPr>
         <w:pStyle w:val="3"/>
       </w:pPr>
-      <w:bookmarkStart w:id="30" w:name="_Toc134984468"/>
+      <w:bookmarkStart w:id="31" w:name="_Toc134984468"/>
       <w:r>
         <w:t xml:space="preserve">Структура данных алгоритма </w:t>
       </w:r>
@@ -14013,7 +13909,7 @@
       <w:r>
         <w:t>(Self)</w:t>
       </w:r>
-      <w:bookmarkEnd w:id="30"/>
+      <w:bookmarkEnd w:id="31"/>
     </w:p>
     <w:p>
       <w:pPr>
@@ -14212,7 +14108,7 @@
       <w:pPr>
         <w:pStyle w:val="3"/>
       </w:pPr>
-      <w:bookmarkStart w:id="31" w:name="_Toc134984469"/>
+      <w:bookmarkStart w:id="32" w:name="_Toc134984469"/>
       <w:r>
         <w:t xml:space="preserve">Структура данных алгоритма </w:t>
       </w:r>
@@ -14237,7 +14133,7 @@
       <w:r>
         <w:t>)</w:t>
       </w:r>
-      <w:bookmarkEnd w:id="31"/>
+      <w:bookmarkEnd w:id="32"/>
     </w:p>
     <w:p>
       <w:pPr>
@@ -14645,7 +14541,7 @@
       <w:pPr>
         <w:pStyle w:val="3"/>
       </w:pPr>
-      <w:bookmarkStart w:id="32" w:name="_Toc134984470"/>
+      <w:bookmarkStart w:id="33" w:name="_Toc134984470"/>
       <w:r>
         <w:lastRenderedPageBreak/>
         <w:t xml:space="preserve">Структура данных алгоритма </w:t>
@@ -14656,7 +14552,7 @@
       <w:r>
         <w:t>(Self)</w:t>
       </w:r>
-      <w:bookmarkEnd w:id="32"/>
+      <w:bookmarkEnd w:id="33"/>
     </w:p>
     <w:p>
       <w:pPr>
@@ -14924,7 +14820,7 @@
       <w:pPr>
         <w:pStyle w:val="3"/>
       </w:pPr>
-      <w:bookmarkStart w:id="33" w:name="_Toc134984471"/>
+      <w:bookmarkStart w:id="34" w:name="_Toc134984471"/>
       <w:r>
         <w:t xml:space="preserve">Структура данных алгоритма </w:t>
       </w:r>
@@ -14949,7 +14845,7 @@
       <w:r>
         <w:t>)</w:t>
       </w:r>
-      <w:bookmarkEnd w:id="33"/>
+      <w:bookmarkEnd w:id="34"/>
     </w:p>
     <w:p>
       <w:pPr>
@@ -15226,7 +15122,7 @@
       <w:pPr>
         <w:pStyle w:val="3"/>
       </w:pPr>
-      <w:bookmarkStart w:id="34" w:name="_Toc134984472"/>
+      <w:bookmarkStart w:id="35" w:name="_Toc134984472"/>
       <w:r>
         <w:t xml:space="preserve">Структура данных алгоритма </w:t>
       </w:r>
@@ -15236,7 +15132,7 @@
       <w:r>
         <w:t>(Self)</w:t>
       </w:r>
-      <w:bookmarkEnd w:id="34"/>
+      <w:bookmarkEnd w:id="35"/>
     </w:p>
     <w:p>
       <w:pPr>
@@ -15510,7 +15406,7 @@
       <w:pPr>
         <w:pStyle w:val="3"/>
       </w:pPr>
-      <w:bookmarkStart w:id="35" w:name="_Toc134984473"/>
+      <w:bookmarkStart w:id="36" w:name="_Toc134984473"/>
       <w:r>
         <w:lastRenderedPageBreak/>
         <w:t xml:space="preserve">Структура данных алгоритма </w:t>
@@ -15521,7 +15417,7 @@
       <w:r>
         <w:t>(Self)</w:t>
       </w:r>
-      <w:bookmarkEnd w:id="35"/>
+      <w:bookmarkEnd w:id="36"/>
     </w:p>
     <w:p>
       <w:pPr>
@@ -15720,7 +15616,7 @@
       <w:pPr>
         <w:pStyle w:val="3"/>
       </w:pPr>
-      <w:bookmarkStart w:id="36" w:name="_Toc134984474"/>
+      <w:bookmarkStart w:id="37" w:name="_Toc134984474"/>
       <w:r>
         <w:t xml:space="preserve">Структура данных алгоритма </w:t>
       </w:r>
@@ -15730,7 +15626,7 @@
         </w:rPr>
         <w:t>CreateStatement(AStatementClass, ABaseBlock, Res)</w:t>
       </w:r>
-      <w:bookmarkEnd w:id="36"/>
+      <w:bookmarkEnd w:id="37"/>
     </w:p>
     <w:p>
       <w:pPr>
@@ -16172,7 +16068,7 @@
       <w:pPr>
         <w:pStyle w:val="3"/>
       </w:pPr>
-      <w:bookmarkStart w:id="37" w:name="_Toc134984475"/>
+      <w:bookmarkStart w:id="38" w:name="_Toc134984475"/>
       <w:r>
         <w:t xml:space="preserve">Структура данных алгоритма </w:t>
       </w:r>
@@ -16188,7 +16084,7 @@
       <w:r>
         <w:t>Self)</w:t>
       </w:r>
-      <w:bookmarkEnd w:id="37"/>
+      <w:bookmarkEnd w:id="38"/>
     </w:p>
     <w:p>
       <w:pPr>
@@ -16419,7 +16315,7 @@
       <w:pPr>
         <w:pStyle w:val="3"/>
       </w:pPr>
-      <w:bookmarkStart w:id="38" w:name="_Toc134984476"/>
+      <w:bookmarkStart w:id="39" w:name="_Toc134984476"/>
       <w:r>
         <w:lastRenderedPageBreak/>
         <w:t xml:space="preserve">Структура данных алгоритма </w:t>
@@ -16436,7 +16332,7 @@
       <w:r>
         <w:t>Self)</w:t>
       </w:r>
-      <w:bookmarkEnd w:id="38"/>
+      <w:bookmarkEnd w:id="39"/>
     </w:p>
     <w:p>
       <w:pPr>
@@ -16635,7 +16531,7 @@
       <w:pPr>
         <w:pStyle w:val="3"/>
       </w:pPr>
-      <w:bookmarkStart w:id="39" w:name="_Toc134984477"/>
+      <w:bookmarkStart w:id="40" w:name="_Toc134984477"/>
       <w:r>
         <w:t xml:space="preserve">Структура данных алгоритма </w:t>
       </w:r>
@@ -16654,7 +16550,7 @@
       <w:r>
         <w:t>)</w:t>
       </w:r>
-      <w:bookmarkEnd w:id="39"/>
+      <w:bookmarkEnd w:id="40"/>
     </w:p>
     <w:p>
       <w:pPr>
@@ -17149,8 +17045,8 @@
       <w:pPr>
         <w:pStyle w:val="2"/>
       </w:pPr>
-      <w:bookmarkStart w:id="40" w:name="_Toc134925247"/>
-      <w:bookmarkStart w:id="41" w:name="_Toc134984478"/>
+      <w:bookmarkStart w:id="41" w:name="_Toc134925247"/>
+      <w:bookmarkStart w:id="42" w:name="_Toc134984478"/>
       <w:r>
         <w:lastRenderedPageBreak/>
         <w:t>Схемы</w:t>
@@ -17158,8 +17054,8 @@
       <w:r>
         <w:t xml:space="preserve"> алгоритмов решения задач по ГОСТ 19.701-90</w:t>
       </w:r>
-      <w:bookmarkEnd w:id="40"/>
       <w:bookmarkEnd w:id="41"/>
+      <w:bookmarkEnd w:id="42"/>
     </w:p>
     <w:p>
       <w:pPr>
@@ -17168,11 +17064,11 @@
           <w:lang w:val="en-US"/>
         </w:rPr>
       </w:pPr>
-      <w:bookmarkStart w:id="42" w:name="_Toc134925248"/>
+      <w:bookmarkStart w:id="43" w:name="_Toc134925248"/>
       <w:r>
         <w:t xml:space="preserve">Схема алгоритма </w:t>
       </w:r>
-      <w:bookmarkEnd w:id="42"/>
+      <w:bookmarkEnd w:id="43"/>
       <w:r>
         <w:rPr>
           <w:lang w:val="en-US"/>
@@ -17211,10 +17107,10 @@
             <v:path o:extrusionok="f" gradientshapeok="t" o:connecttype="rect"/>
             <o:lock v:ext="edit" aspectratio="t"/>
           </v:shapetype>
-          <v:shape id="_x0000_i1025" type="#_x0000_t75" style="width:307pt;height:350.2pt" o:ole="">
+          <v:shape id="_x0000_i1025" type="#_x0000_t75" style="width:307.5pt;height:350.25pt" o:ole="">
             <v:imagedata r:id="rId11" o:title=""/>
           </v:shape>
-          <o:OLEObject Type="Embed" ProgID="Visio.Drawing.15" ShapeID="_x0000_i1025" DrawAspect="Content" ObjectID="_1745655653" r:id="rId12"/>
+          <o:OLEObject Type="Embed" ProgID="Visio.Drawing.15" ShapeID="_x0000_i1025" DrawAspect="Content" ObjectID="_1746475921" r:id="rId12"/>
         </w:object>
       </w:r>
     </w:p>
@@ -17417,10 +17313,10 @@
       </w:pPr>
       <w:r>
         <w:object w:dxaOrig="12301" w:dyaOrig="16440" w14:anchorId="06A4025F">
-          <v:shape id="_x0000_i1026" type="#_x0000_t75" style="width:467.7pt;height:624.95pt" o:ole="">
+          <v:shape id="_x0000_i1026" type="#_x0000_t75" style="width:467.25pt;height:624.75pt" o:ole="">
             <v:imagedata r:id="rId13" o:title=""/>
           </v:shape>
-          <o:OLEObject Type="Embed" ProgID="Visio.Drawing.15" ShapeID="_x0000_i1026" DrawAspect="Content" ObjectID="_1745655654" r:id="rId14"/>
+          <o:OLEObject Type="Embed" ProgID="Visio.Drawing.15" ShapeID="_x0000_i1026" DrawAspect="Content" ObjectID="_1746475922" r:id="rId14"/>
         </w:object>
       </w:r>
     </w:p>
@@ -17547,10 +17443,10 @@
       </w:pPr>
       <w:r>
         <w:object w:dxaOrig="4021" w:dyaOrig="5985" w14:anchorId="19A55328">
-          <v:shape id="_x0000_i1027" type="#_x0000_t75" style="width:151.5pt;height:225.2pt" o:ole="">
+          <v:shape id="_x0000_i1027" type="#_x0000_t75" style="width:151.5pt;height:225pt" o:ole="">
             <v:imagedata r:id="rId15" o:title=""/>
           </v:shape>
-          <o:OLEObject Type="Embed" ProgID="Visio.Drawing.15" ShapeID="_x0000_i1027" DrawAspect="Content" ObjectID="_1745655655" r:id="rId16"/>
+          <o:OLEObject Type="Embed" ProgID="Visio.Drawing.15" ShapeID="_x0000_i1027" DrawAspect="Content" ObjectID="_1746475923" r:id="rId16"/>
         </w:object>
       </w:r>
     </w:p>
@@ -17812,10 +17708,10 @@
       </w:pPr>
       <w:r>
         <w:object w:dxaOrig="8536" w:dyaOrig="10650" w14:anchorId="381DED1C">
-          <v:shape id="_x0000_i1028" type="#_x0000_t75" style="width:334.1pt;height:417pt" o:ole="">
+          <v:shape id="_x0000_i1028" type="#_x0000_t75" style="width:334.5pt;height:417pt" o:ole="">
             <v:imagedata r:id="rId17" o:title=""/>
           </v:shape>
-          <o:OLEObject Type="Embed" ProgID="Visio.Drawing.15" ShapeID="_x0000_i1028" DrawAspect="Content" ObjectID="_1745655656" r:id="rId18"/>
+          <o:OLEObject Type="Embed" ProgID="Visio.Drawing.15" ShapeID="_x0000_i1028" DrawAspect="Content" ObjectID="_1746475924" r:id="rId18"/>
         </w:object>
       </w:r>
     </w:p>
@@ -18047,10 +17943,10 @@
       </w:pPr>
       <w:r>
         <w:object w:dxaOrig="4021" w:dyaOrig="7591" w14:anchorId="17EBF283">
-          <v:shape id="_x0000_i1029" type="#_x0000_t75" style="width:159pt;height:300.1pt" o:ole="">
+          <v:shape id="_x0000_i1029" type="#_x0000_t75" style="width:159pt;height:300pt" o:ole="">
             <v:imagedata r:id="rId19" o:title=""/>
           </v:shape>
-          <o:OLEObject Type="Embed" ProgID="Visio.Drawing.15" ShapeID="_x0000_i1029" DrawAspect="Content" ObjectID="_1745655657" r:id="rId20"/>
+          <o:OLEObject Type="Embed" ProgID="Visio.Drawing.15" ShapeID="_x0000_i1029" DrawAspect="Content" ObjectID="_1746475925" r:id="rId20"/>
         </w:object>
       </w:r>
     </w:p>
@@ -18325,10 +18221,10 @@
       </w:pPr>
       <w:r>
         <w:object w:dxaOrig="4021" w:dyaOrig="7591" w14:anchorId="477FE93D">
-          <v:shape id="_x0000_i1030" type="#_x0000_t75" style="width:167.6pt;height:316.2pt" o:ole="">
+          <v:shape id="_x0000_i1030" type="#_x0000_t75" style="width:168pt;height:316.5pt" o:ole="">
             <v:imagedata r:id="rId21" o:title=""/>
           </v:shape>
-          <o:OLEObject Type="Embed" ProgID="Visio.Drawing.15" ShapeID="_x0000_i1030" DrawAspect="Content" ObjectID="_1745655658" r:id="rId22"/>
+          <o:OLEObject Type="Embed" ProgID="Visio.Drawing.15" ShapeID="_x0000_i1030" DrawAspect="Content" ObjectID="_1746475926" r:id="rId22"/>
         </w:object>
       </w:r>
     </w:p>
@@ -18565,10 +18461,10 @@
       </w:pPr>
       <w:r>
         <w:object w:dxaOrig="9526" w:dyaOrig="11040" w14:anchorId="7A5F30A7">
-          <v:shape id="_x0000_i1031" type="#_x0000_t75" style="width:386.5pt;height:448.15pt" o:ole="">
+          <v:shape id="_x0000_i1031" type="#_x0000_t75" style="width:386.25pt;height:448.5pt" o:ole="">
             <v:imagedata r:id="rId23" o:title=""/>
           </v:shape>
-          <o:OLEObject Type="Embed" ProgID="Visio.Drawing.15" ShapeID="_x0000_i1031" DrawAspect="Content" ObjectID="_1745655659" r:id="rId24"/>
+          <o:OLEObject Type="Embed" ProgID="Visio.Drawing.15" ShapeID="_x0000_i1031" DrawAspect="Content" ObjectID="_1746475927" r:id="rId24"/>
         </w:object>
       </w:r>
     </w:p>
@@ -18774,10 +18670,10 @@
       </w:pPr>
       <w:r>
         <w:object w:dxaOrig="4021" w:dyaOrig="10816" w14:anchorId="10F45E4B">
-          <v:shape id="_x0000_i1032" type="#_x0000_t75" style="width:177.4pt;height:476.95pt" o:ole="">
+          <v:shape id="_x0000_i1032" type="#_x0000_t75" style="width:177pt;height:477pt" o:ole="">
             <v:imagedata r:id="rId25" o:title=""/>
           </v:shape>
-          <o:OLEObject Type="Embed" ProgID="Visio.Drawing.15" ShapeID="_x0000_i1032" DrawAspect="Content" ObjectID="_1745655660" r:id="rId26"/>
+          <o:OLEObject Type="Embed" ProgID="Visio.Drawing.15" ShapeID="_x0000_i1032" DrawAspect="Content" ObjectID="_1746475928" r:id="rId26"/>
         </w:object>
       </w:r>
     </w:p>
@@ -18965,10 +18861,10 @@
       </w:pPr>
       <w:r>
         <w:object w:dxaOrig="9646" w:dyaOrig="12795" w14:anchorId="2780536B">
-          <v:shape id="_x0000_i1033" type="#_x0000_t75" style="width:417.6pt;height:554.1pt" o:ole="">
+          <v:shape id="_x0000_i1033" type="#_x0000_t75" style="width:417.75pt;height:554.25pt" o:ole="">
             <v:imagedata r:id="rId27" o:title=""/>
           </v:shape>
-          <o:OLEObject Type="Embed" ProgID="Visio.Drawing.15" ShapeID="_x0000_i1033" DrawAspect="Content" ObjectID="_1745655661" r:id="rId28"/>
+          <o:OLEObject Type="Embed" ProgID="Visio.Drawing.15" ShapeID="_x0000_i1033" DrawAspect="Content" ObjectID="_1746475929" r:id="rId28"/>
         </w:object>
       </w:r>
     </w:p>
@@ -19143,10 +19039,10 @@
       </w:pPr>
       <w:r>
         <w:object w:dxaOrig="4710" w:dyaOrig="13365" w14:anchorId="5E981CA2">
-          <v:shape id="_x0000_i1034" type="#_x0000_t75" style="width:218.9pt;height:620.95pt" o:ole="">
+          <v:shape id="_x0000_i1034" type="#_x0000_t75" style="width:219pt;height:621pt" o:ole="">
             <v:imagedata r:id="rId29" o:title=""/>
           </v:shape>
-          <o:OLEObject Type="Embed" ProgID="Visio.Drawing.15" ShapeID="_x0000_i1034" DrawAspect="Content" ObjectID="_1745655662" r:id="rId30"/>
+          <o:OLEObject Type="Embed" ProgID="Visio.Drawing.15" ShapeID="_x0000_i1034" DrawAspect="Content" ObjectID="_1746475930" r:id="rId30"/>
         </w:object>
       </w:r>
     </w:p>
@@ -19256,10 +19152,10 @@
       </w:pPr>
       <w:r>
         <w:object w:dxaOrig="10065" w:dyaOrig="10545" w14:anchorId="3F13A9EC">
-          <v:shape id="_x0000_i1035" type="#_x0000_t75" style="width:402.05pt;height:420.5pt" o:ole="">
+          <v:shape id="_x0000_i1035" type="#_x0000_t75" style="width:402pt;height:420.75pt" o:ole="">
             <v:imagedata r:id="rId31" o:title=""/>
           </v:shape>
-          <o:OLEObject Type="Embed" ProgID="Visio.Drawing.15" ShapeID="_x0000_i1035" DrawAspect="Content" ObjectID="_1745655663" r:id="rId32"/>
+          <o:OLEObject Type="Embed" ProgID="Visio.Drawing.15" ShapeID="_x0000_i1035" DrawAspect="Content" ObjectID="_1746475931" r:id="rId32"/>
         </w:object>
       </w:r>
     </w:p>
@@ -19496,7 +19392,7 @@
           <w:lang w:val="ru-RU"/>
         </w:rPr>
       </w:pPr>
-      <w:bookmarkStart w:id="43" w:name="_Toc134925258"/>
+      <w:bookmarkStart w:id="44" w:name="_Toc134925258"/>
       <w:r>
         <w:rPr>
           <w:lang w:val="ru-RU"/>
@@ -19504,26 +19400,14 @@
         <w:lastRenderedPageBreak/>
         <w:t>Графический интерфейс</w:t>
       </w:r>
-      <w:bookmarkEnd w:id="43"/>
+      <w:bookmarkEnd w:id="44"/>
     </w:p>
     <w:p>
       <w:pPr>
         <w:pStyle w:val="a2"/>
       </w:pPr>
       <w:r>
-        <w:t>Для организации графического ин</w:t>
-      </w:r>
-      <w:r>
-        <w:t xml:space="preserve">терфейса программного средства </w:t>
-      </w:r>
-      <w:r>
-        <w:t xml:space="preserve">было использовано </w:t>
-      </w:r>
-      <w:r>
-        <w:t>6</w:t>
-      </w:r>
-      <w:r>
-        <w:t xml:space="preserve"> формы</w:t>
+        <w:t>Для организации графического интерфейса программного средства было использовано 6 формы</w:t>
       </w:r>
       <w:r>
         <w:t xml:space="preserve">: </w:t>
@@ -19550,13 +19434,7 @@
         <w:rPr>
           <w:lang w:val="en-US"/>
         </w:rPr>
-        <w:t>frm</w:t>
-      </w:r>
-      <w:r>
-        <w:rPr>
-          <w:lang w:val="en-US"/>
-        </w:rPr>
-        <w:t>GetCaseConditions</w:t>
+        <w:t>frmGetCaseConditions</w:t>
       </w:r>
       <w:r>
         <w:t xml:space="preserve">, </w:t>
@@ -19601,8 +19479,8 @@
           <w:lang w:val="ru-RU"/>
         </w:rPr>
       </w:pPr>
-      <w:bookmarkStart w:id="44" w:name="_Toc134925259"/>
-      <w:bookmarkStart w:id="45" w:name="_Toc135042044"/>
+      <w:bookmarkStart w:id="45" w:name="_Toc134925259"/>
+      <w:bookmarkStart w:id="46" w:name="_Toc135042044"/>
       <w:r>
         <w:rPr>
           <w:lang w:val="ru-RU"/>
@@ -19621,8 +19499,8 @@
         </w:rPr>
         <w:t>frmMain</w:t>
       </w:r>
-      <w:bookmarkEnd w:id="44"/>
       <w:bookmarkEnd w:id="45"/>
+      <w:bookmarkEnd w:id="46"/>
     </w:p>
     <w:p>
       <w:pPr>
@@ -19632,6 +19510,10 @@
         </w:rPr>
       </w:pPr>
       <w:r>
+        <w:rPr>
+          <w:noProof/>
+          <w:lang w:eastAsia="ru-RU"/>
+        </w:rPr>
         <w:drawing>
           <wp:inline distT="0" distB="0" distL="0" distR="0" wp14:anchorId="7A592220" wp14:editId="2CF50DD5">
             <wp:extent cx="5052995" cy="3591764"/>
@@ -19761,8 +19643,6 @@
       <w:r>
         <w:t>Основное окно программы</w:t>
       </w:r>
-      <w:bookmarkStart w:id="46" w:name="_GoBack"/>
-      <w:bookmarkEnd w:id="46"/>
     </w:p>
     <w:p>
       <w:pPr>
@@ -19814,7 +19694,6 @@
         <w:docPartUnique/>
       </w:docPartObj>
     </w:sdtPr>
-    <w:sdtEndPr/>
     <w:sdtContent>
       <w:p>
         <w:pPr>
@@ -19835,7 +19714,7 @@
             <w:noProof/>
             <w:lang w:val="ru-RU"/>
           </w:rPr>
-          <w:t>37</w:t>
+          <w:t>19</w:t>
         </w:r>
         <w:r>
           <w:fldChar w:fldCharType="end"/>
@@ -22784,7 +22663,7 @@
 </file>
 
 <file path=customXml/itemProps1.xml><?xml version="1.0" encoding="utf-8"?>
-<ds:datastoreItem xmlns:ds="http://schemas.openxmlformats.org/officeDocument/2006/customXml" ds:itemID="{11938763-2201-4D36-8F4D-F7C34B80ABE8}">
+<ds:datastoreItem xmlns:ds="http://schemas.openxmlformats.org/officeDocument/2006/customXml" ds:itemID="{71E7E34F-B201-4E01-9EB2-2326F1DEFD91}">
   <ds:schemaRefs>
     <ds:schemaRef ds:uri="http://schemas.openxmlformats.org/officeDocument/2006/bibliography"/>
   </ds:schemaRefs>

</xml_diff>